<commit_message>
-	Added visualisation of the map that is stored
</commit_message>
<xml_diff>
--- a/Documents/Diary.docx
+++ b/Documents/Diary.docx
@@ -84,7 +84,27 @@
       <w:r>
         <w:t xml:space="preserve"> int array</w:t>
       </w:r>
+    </w:p>
+    <w:p>
+      <w:pPr>
+        <w:pStyle w:val="Heading2"/>
+      </w:pPr>
+      <w:r>
+        <w:t>13/06/18</w:t>
+      </w:r>
+    </w:p>
+    <w:p>
+      <w:pPr>
+        <w:pStyle w:val="ListParagraph"/>
+        <w:numPr>
+          <w:ilvl w:val="0"/>
+          <w:numId w:val="1"/>
+        </w:numPr>
+      </w:pPr>
       <w:bookmarkStart w:id="0" w:name="_GoBack"/>
+      <w:r>
+        <w:t>Added visualisation of the map that is stored</w:t>
+      </w:r>
       <w:bookmarkEnd w:id="0"/>
     </w:p>
     <w:sectPr>

</xml_diff>

<commit_message>
-	Added goal and spawn blocks -	Corrected the display of the map -	Added a model to represent the AI’s position -	Added GetSpawnPoint() and GetGoalPoint() -	Locally store spawn and goal coordinates to reduce searching
</commit_message>
<xml_diff>
--- a/Documents/Diary.docx
+++ b/Documents/Diary.docx
@@ -101,9 +101,146 @@
           <w:numId w:val="1"/>
         </w:numPr>
       </w:pPr>
+      <w:r>
+        <w:t>Added visualisation of the map that is stored</w:t>
+      </w:r>
+    </w:p>
+    <w:p>
+      <w:pPr>
+        <w:pStyle w:val="Heading2"/>
+      </w:pPr>
+      <w:r>
+        <w:t>14/06/18</w:t>
+      </w:r>
+    </w:p>
+    <w:p>
+      <w:pPr>
+        <w:pStyle w:val="ListParagraph"/>
+        <w:numPr>
+          <w:ilvl w:val="0"/>
+          <w:numId w:val="1"/>
+        </w:numPr>
+      </w:pPr>
       <w:bookmarkStart w:id="0" w:name="_GoBack"/>
       <w:r>
-        <w:t>Added visualisation of the map that is stored</w:t>
+        <w:t>Added goal and spawn blocks</w:t>
+      </w:r>
+    </w:p>
+    <w:p>
+      <w:pPr>
+        <w:pStyle w:val="ListParagraph"/>
+        <w:numPr>
+          <w:ilvl w:val="0"/>
+          <w:numId w:val="1"/>
+        </w:numPr>
+      </w:pPr>
+      <w:r>
+        <w:t>Corrected the display of the map</w:t>
+      </w:r>
+    </w:p>
+    <w:p>
+      <w:pPr>
+        <w:pStyle w:val="ListParagraph"/>
+        <w:numPr>
+          <w:ilvl w:val="0"/>
+          <w:numId w:val="1"/>
+        </w:numPr>
+      </w:pPr>
+      <w:r>
+        <w:t>Added a model to represent the AI’s position</w:t>
+      </w:r>
+    </w:p>
+    <w:p>
+      <w:pPr>
+        <w:pStyle w:val="ListParagraph"/>
+        <w:numPr>
+          <w:ilvl w:val="0"/>
+          <w:numId w:val="1"/>
+        </w:numPr>
+      </w:pPr>
+      <w:r>
+        <w:t xml:space="preserve">Added </w:t>
+      </w:r>
+      <w:proofErr w:type="spellStart"/>
+      <w:proofErr w:type="gramStart"/>
+      <w:r>
+        <w:rPr>
+          <w:rFonts w:ascii="Consolas" w:hAnsi="Consolas" w:cs="Consolas"/>
+          <w:color w:val="000000"/>
+          <w:sz w:val="19"/>
+          <w:szCs w:val="19"/>
+        </w:rPr>
+        <w:t>GetSpawnPoint</w:t>
+      </w:r>
+      <w:proofErr w:type="spellEnd"/>
+      <w:r>
+        <w:rPr>
+          <w:rFonts w:ascii="Consolas" w:hAnsi="Consolas" w:cs="Consolas"/>
+          <w:color w:val="000000"/>
+          <w:sz w:val="19"/>
+          <w:szCs w:val="19"/>
+        </w:rPr>
+        <w:t>(</w:t>
+      </w:r>
+      <w:proofErr w:type="gramEnd"/>
+      <w:r>
+        <w:rPr>
+          <w:rFonts w:ascii="Consolas" w:hAnsi="Consolas" w:cs="Consolas"/>
+          <w:color w:val="000000"/>
+          <w:sz w:val="19"/>
+          <w:szCs w:val="19"/>
+        </w:rPr>
+        <w:t>)</w:t>
+      </w:r>
+      <w:r>
+        <w:rPr>
+          <w:rFonts w:ascii="Consolas" w:hAnsi="Consolas" w:cs="Consolas"/>
+          <w:color w:val="000000"/>
+          <w:sz w:val="19"/>
+          <w:szCs w:val="19"/>
+        </w:rPr>
+        <w:t xml:space="preserve"> and</w:t>
+      </w:r>
+      <w:r>
+        <w:rPr>
+          <w:rFonts w:ascii="Consolas" w:hAnsi="Consolas" w:cs="Consolas"/>
+          <w:color w:val="000000"/>
+          <w:sz w:val="19"/>
+          <w:szCs w:val="19"/>
+        </w:rPr>
+        <w:t xml:space="preserve"> </w:t>
+      </w:r>
+      <w:proofErr w:type="spellStart"/>
+      <w:r>
+        <w:rPr>
+          <w:rFonts w:ascii="Consolas" w:hAnsi="Consolas" w:cs="Consolas"/>
+          <w:color w:val="000000"/>
+          <w:sz w:val="19"/>
+          <w:szCs w:val="19"/>
+        </w:rPr>
+        <w:t>GetGoalPoint</w:t>
+      </w:r>
+      <w:proofErr w:type="spellEnd"/>
+      <w:r>
+        <w:rPr>
+          <w:rFonts w:ascii="Consolas" w:hAnsi="Consolas" w:cs="Consolas"/>
+          <w:color w:val="000000"/>
+          <w:sz w:val="19"/>
+          <w:szCs w:val="19"/>
+        </w:rPr>
+        <w:t>()</w:t>
+      </w:r>
+    </w:p>
+    <w:p>
+      <w:pPr>
+        <w:pStyle w:val="ListParagraph"/>
+        <w:numPr>
+          <w:ilvl w:val="0"/>
+          <w:numId w:val="1"/>
+        </w:numPr>
+      </w:pPr>
+      <w:r>
+        <w:t>Locally store spawn and goal coordinates to reduce searching</w:t>
       </w:r>
       <w:bookmarkEnd w:id="0"/>
     </w:p>

</xml_diff>

<commit_message>
Got a string to invoke a function
</commit_message>
<xml_diff>
--- a/Documents/Diary.docx
+++ b/Documents/Diary.docx
@@ -225,6 +225,60 @@
       </w:pPr>
       <w:r>
         <w:t>Added id to each node</w:t>
+      </w:r>
+    </w:p>
+    <w:p>
+      <w:r>
+        <w:t>25/10/18</w:t>
+      </w:r>
+    </w:p>
+    <w:p>
+      <w:pPr>
+        <w:pStyle w:val="ListParagraph"/>
+        <w:numPr>
+          <w:ilvl w:val="0"/>
+          <w:numId w:val="6"/>
+        </w:numPr>
+      </w:pPr>
+      <w:r>
+        <w:t xml:space="preserve">Updated methods to have private methods that can set a node with </w:t>
+      </w:r>
+      <w:proofErr w:type="gramStart"/>
+      <w:r>
+        <w:t>a</w:t>
+      </w:r>
+      <w:proofErr w:type="gramEnd"/>
+      <w:r>
+        <w:t xml:space="preserve"> id</w:t>
+      </w:r>
+    </w:p>
+    <w:p>
+      <w:pPr>
+        <w:pStyle w:val="ListParagraph"/>
+        <w:numPr>
+          <w:ilvl w:val="0"/>
+          <w:numId w:val="6"/>
+        </w:numPr>
+      </w:pPr>
+      <w:r>
+        <w:t xml:space="preserve">Worked on the load </w:t>
+      </w:r>
+      <w:proofErr w:type="spellStart"/>
+      <w:r>
+        <w:t>func</w:t>
+      </w:r>
+      <w:proofErr w:type="spellEnd"/>
+    </w:p>
+    <w:p>
+      <w:pPr>
+        <w:pStyle w:val="ListParagraph"/>
+        <w:numPr>
+          <w:ilvl w:val="0"/>
+          <w:numId w:val="6"/>
+        </w:numPr>
+      </w:pPr>
+      <w:r>
+        <w:t>Got a function to invoke from a string</w:t>
       </w:r>
       <w:bookmarkStart w:id="0" w:name="_GoBack"/>
       <w:bookmarkEnd w:id="0"/>
@@ -242,6 +296,119 @@
 <file path=word/numbering.xml><?xml version="1.0" encoding="utf-8"?>
 <w:numbering xmlns:wpc="http://schemas.microsoft.com/office/word/2010/wordprocessingCanvas" xmlns:cx="http://schemas.microsoft.com/office/drawing/2014/chartex" xmlns:cx1="http://schemas.microsoft.com/office/drawing/2015/9/8/chartex" xmlns:cx2="http://schemas.microsoft.com/office/drawing/2015/10/21/chartex" xmlns:cx3="http://schemas.microsoft.com/office/drawing/2016/5/9/chartex" xmlns:cx4="http://schemas.microsoft.com/office/drawing/2016/5/10/chartex" xmlns:cx5="http://schemas.microsoft.com/office/drawing/2016/5/11/chartex" xmlns:cx6="http://schemas.microsoft.com/office/drawing/2016/5/12/chartex" xmlns:cx7="http://schemas.microsoft.com/office/drawing/2016/5/13/chartex" xmlns:cx8="http://schemas.microsoft.com/office/drawing/2016/5/14/chartex" xmlns:mc="http://schemas.openxmlformats.org/markup-compatibility/2006" xmlns:aink="http://schemas.microsoft.com/office/drawing/2016/ink" xmlns:am3d="http://schemas.microsoft.com/office/drawing/2017/model3d" xmlns:o="urn:schemas-microsoft-com:office:office" xmlns:r="http://schemas.openxmlformats.org/officeDocument/2006/relationships" xmlns:m="http://schemas.openxmlformats.org/officeDocument/2006/math" xmlns:v="urn:schemas-microsoft-com:vml" xmlns:wp14="http://schemas.microsoft.com/office/word/2010/wordprocessingDrawing" xmlns:wp="http://schemas.openxmlformats.org/drawingml/2006/wordprocessingDrawing" xmlns:w10="urn:schemas-microsoft-com:office:word" xmlns:w="http://schemas.openxmlformats.org/wordprocessingml/2006/main" xmlns:w14="http://schemas.microsoft.com/office/word/2010/wordml" xmlns:w15="http://schemas.microsoft.com/office/word/2012/wordml" xmlns:w16cid="http://schemas.microsoft.com/office/word/2016/wordml/cid" xmlns:w16se="http://schemas.microsoft.com/office/word/2015/wordml/symex" xmlns:wpg="http://schemas.microsoft.com/office/word/2010/wordprocessingGroup" xmlns:wpi="http://schemas.microsoft.com/office/word/2010/wordprocessingInk" xmlns:wne="http://schemas.microsoft.com/office/word/2006/wordml" xmlns:wps="http://schemas.microsoft.com/office/word/2010/wordprocessingShape" mc:Ignorable="w14 w15 w16se w16cid wp14">
   <w:abstractNum w:abstractNumId="0" w15:restartNumberingAfterBreak="0">
+    <w:nsid w:val="0436469D"/>
+    <w:multiLevelType w:val="hybridMultilevel"/>
+    <w:tmpl w:val="70CE2D36"/>
+    <w:lvl w:ilvl="0" w:tplc="08090001">
+      <w:start w:val="1"/>
+      <w:numFmt w:val="bullet"/>
+      <w:lvlText w:val=""/>
+      <w:lvlJc w:val="left"/>
+      <w:pPr>
+        <w:ind w:left="720" w:hanging="360"/>
+      </w:pPr>
+      <w:rPr>
+        <w:rFonts w:ascii="Symbol" w:hAnsi="Symbol" w:hint="default"/>
+      </w:rPr>
+    </w:lvl>
+    <w:lvl w:ilvl="1" w:tplc="08090003" w:tentative="1">
+      <w:start w:val="1"/>
+      <w:numFmt w:val="bullet"/>
+      <w:lvlText w:val="o"/>
+      <w:lvlJc w:val="left"/>
+      <w:pPr>
+        <w:ind w:left="1440" w:hanging="360"/>
+      </w:pPr>
+      <w:rPr>
+        <w:rFonts w:ascii="Courier New" w:hAnsi="Courier New" w:cs="Courier New" w:hint="default"/>
+      </w:rPr>
+    </w:lvl>
+    <w:lvl w:ilvl="2" w:tplc="08090005" w:tentative="1">
+      <w:start w:val="1"/>
+      <w:numFmt w:val="bullet"/>
+      <w:lvlText w:val=""/>
+      <w:lvlJc w:val="left"/>
+      <w:pPr>
+        <w:ind w:left="2160" w:hanging="360"/>
+      </w:pPr>
+      <w:rPr>
+        <w:rFonts w:ascii="Wingdings" w:hAnsi="Wingdings" w:hint="default"/>
+      </w:rPr>
+    </w:lvl>
+    <w:lvl w:ilvl="3" w:tplc="08090001" w:tentative="1">
+      <w:start w:val="1"/>
+      <w:numFmt w:val="bullet"/>
+      <w:lvlText w:val=""/>
+      <w:lvlJc w:val="left"/>
+      <w:pPr>
+        <w:ind w:left="2880" w:hanging="360"/>
+      </w:pPr>
+      <w:rPr>
+        <w:rFonts w:ascii="Symbol" w:hAnsi="Symbol" w:hint="default"/>
+      </w:rPr>
+    </w:lvl>
+    <w:lvl w:ilvl="4" w:tplc="08090003" w:tentative="1">
+      <w:start w:val="1"/>
+      <w:numFmt w:val="bullet"/>
+      <w:lvlText w:val="o"/>
+      <w:lvlJc w:val="left"/>
+      <w:pPr>
+        <w:ind w:left="3600" w:hanging="360"/>
+      </w:pPr>
+      <w:rPr>
+        <w:rFonts w:ascii="Courier New" w:hAnsi="Courier New" w:cs="Courier New" w:hint="default"/>
+      </w:rPr>
+    </w:lvl>
+    <w:lvl w:ilvl="5" w:tplc="08090005" w:tentative="1">
+      <w:start w:val="1"/>
+      <w:numFmt w:val="bullet"/>
+      <w:lvlText w:val=""/>
+      <w:lvlJc w:val="left"/>
+      <w:pPr>
+        <w:ind w:left="4320" w:hanging="360"/>
+      </w:pPr>
+      <w:rPr>
+        <w:rFonts w:ascii="Wingdings" w:hAnsi="Wingdings" w:hint="default"/>
+      </w:rPr>
+    </w:lvl>
+    <w:lvl w:ilvl="6" w:tplc="08090001" w:tentative="1">
+      <w:start w:val="1"/>
+      <w:numFmt w:val="bullet"/>
+      <w:lvlText w:val=""/>
+      <w:lvlJc w:val="left"/>
+      <w:pPr>
+        <w:ind w:left="5040" w:hanging="360"/>
+      </w:pPr>
+      <w:rPr>
+        <w:rFonts w:ascii="Symbol" w:hAnsi="Symbol" w:hint="default"/>
+      </w:rPr>
+    </w:lvl>
+    <w:lvl w:ilvl="7" w:tplc="08090003" w:tentative="1">
+      <w:start w:val="1"/>
+      <w:numFmt w:val="bullet"/>
+      <w:lvlText w:val="o"/>
+      <w:lvlJc w:val="left"/>
+      <w:pPr>
+        <w:ind w:left="5760" w:hanging="360"/>
+      </w:pPr>
+      <w:rPr>
+        <w:rFonts w:ascii="Courier New" w:hAnsi="Courier New" w:cs="Courier New" w:hint="default"/>
+      </w:rPr>
+    </w:lvl>
+    <w:lvl w:ilvl="8" w:tplc="08090005" w:tentative="1">
+      <w:start w:val="1"/>
+      <w:numFmt w:val="bullet"/>
+      <w:lvlText w:val=""/>
+      <w:lvlJc w:val="left"/>
+      <w:pPr>
+        <w:ind w:left="6480" w:hanging="360"/>
+      </w:pPr>
+      <w:rPr>
+        <w:rFonts w:ascii="Wingdings" w:hAnsi="Wingdings" w:hint="default"/>
+      </w:rPr>
+    </w:lvl>
+  </w:abstractNum>
+  <w:abstractNum w:abstractNumId="1" w15:restartNumberingAfterBreak="0">
     <w:nsid w:val="0DB45F22"/>
     <w:multiLevelType w:val="hybridMultilevel"/>
     <w:tmpl w:val="EE0CF8C6"/>
@@ -354,7 +521,7 @@
       </w:rPr>
     </w:lvl>
   </w:abstractNum>
-  <w:abstractNum w:abstractNumId="1" w15:restartNumberingAfterBreak="0">
+  <w:abstractNum w:abstractNumId="2" w15:restartNumberingAfterBreak="0">
     <w:nsid w:val="24B73863"/>
     <w:multiLevelType w:val="hybridMultilevel"/>
     <w:tmpl w:val="F8D46942"/>
@@ -467,7 +634,7 @@
       </w:rPr>
     </w:lvl>
   </w:abstractNum>
-  <w:abstractNum w:abstractNumId="2" w15:restartNumberingAfterBreak="0">
+  <w:abstractNum w:abstractNumId="3" w15:restartNumberingAfterBreak="0">
     <w:nsid w:val="49AA44E9"/>
     <w:multiLevelType w:val="hybridMultilevel"/>
     <w:tmpl w:val="1CA8E34C"/>
@@ -579,7 +746,7 @@
       </w:rPr>
     </w:lvl>
   </w:abstractNum>
-  <w:abstractNum w:abstractNumId="3" w15:restartNumberingAfterBreak="0">
+  <w:abstractNum w:abstractNumId="4" w15:restartNumberingAfterBreak="0">
     <w:nsid w:val="534C55DF"/>
     <w:multiLevelType w:val="hybridMultilevel"/>
     <w:tmpl w:val="1FF08666"/>
@@ -692,7 +859,7 @@
       </w:rPr>
     </w:lvl>
   </w:abstractNum>
-  <w:abstractNum w:abstractNumId="4" w15:restartNumberingAfterBreak="0">
+  <w:abstractNum w:abstractNumId="5" w15:restartNumberingAfterBreak="0">
     <w:nsid w:val="7201682F"/>
     <w:multiLevelType w:val="hybridMultilevel"/>
     <w:tmpl w:val="25522D26"/>
@@ -806,19 +973,22 @@
     </w:lvl>
   </w:abstractNum>
   <w:num w:numId="1">
+    <w:abstractNumId w:val="3"/>
+  </w:num>
+  <w:num w:numId="2">
+    <w:abstractNumId w:val="1"/>
+  </w:num>
+  <w:num w:numId="3">
+    <w:abstractNumId w:val="4"/>
+  </w:num>
+  <w:num w:numId="4">
     <w:abstractNumId w:val="2"/>
   </w:num>
-  <w:num w:numId="2">
+  <w:num w:numId="5">
+    <w:abstractNumId w:val="5"/>
+  </w:num>
+  <w:num w:numId="6">
     <w:abstractNumId w:val="0"/>
-  </w:num>
-  <w:num w:numId="3">
-    <w:abstractNumId w:val="3"/>
-  </w:num>
-  <w:num w:numId="4">
-    <w:abstractNumId w:val="1"/>
-  </w:num>
-  <w:num w:numId="5">
-    <w:abstractNumId w:val="4"/>
   </w:num>
 </w:numbering>
 </file>

</xml_diff>

<commit_message>
Updated the load and save for action nodes to be class fluid
</commit_message>
<xml_diff>
--- a/Documents/Diary.docx
+++ b/Documents/Diary.docx
@@ -174,6 +174,9 @@
       </w:r>
     </w:p>
     <w:p>
+      <w:pPr>
+        <w:pStyle w:val="Heading2"/>
+      </w:pPr>
       <w:r>
         <w:t>24/10/18</w:t>
       </w:r>
@@ -228,6 +231,9 @@
       </w:r>
     </w:p>
     <w:p>
+      <w:pPr>
+        <w:pStyle w:val="Heading2"/>
+      </w:pPr>
       <w:r>
         <w:t>25/10/18</w:t>
       </w:r>
@@ -279,6 +285,75 @@
       </w:pPr>
       <w:r>
         <w:t>Got a function to invoke from a string</w:t>
+      </w:r>
+    </w:p>
+    <w:p>
+      <w:pPr>
+        <w:pStyle w:val="Heading2"/>
+      </w:pPr>
+      <w:r>
+        <w:t>26/10/18</w:t>
+      </w:r>
+    </w:p>
+    <w:p>
+      <w:pPr>
+        <w:pStyle w:val="ListParagraph"/>
+        <w:numPr>
+          <w:ilvl w:val="0"/>
+          <w:numId w:val="7"/>
+        </w:numPr>
+      </w:pPr>
+      <w:r>
+        <w:t xml:space="preserve">Finished </w:t>
+      </w:r>
+      <w:proofErr w:type="gramStart"/>
+      <w:r>
+        <w:t>Load(</w:t>
+      </w:r>
+      <w:proofErr w:type="gramEnd"/>
+      <w:r>
+        <w:t>)</w:t>
+      </w:r>
+    </w:p>
+    <w:p>
+      <w:pPr>
+        <w:pStyle w:val="ListParagraph"/>
+        <w:numPr>
+          <w:ilvl w:val="0"/>
+          <w:numId w:val="7"/>
+        </w:numPr>
+      </w:pPr>
+      <w:r>
+        <w:t>Added fix that would save the same node multiple times</w:t>
+      </w:r>
+    </w:p>
+    <w:p>
+      <w:pPr>
+        <w:pStyle w:val="ListParagraph"/>
+        <w:numPr>
+          <w:ilvl w:val="0"/>
+          <w:numId w:val="7"/>
+        </w:numPr>
+      </w:pPr>
+      <w:r>
+        <w:t>Added the ability to specify the number of repeats</w:t>
+      </w:r>
+    </w:p>
+    <w:p>
+      <w:r>
+        <w:t>29/10/18</w:t>
+      </w:r>
+    </w:p>
+    <w:p>
+      <w:pPr>
+        <w:pStyle w:val="ListParagraph"/>
+        <w:numPr>
+          <w:ilvl w:val="0"/>
+          <w:numId w:val="8"/>
+        </w:numPr>
+      </w:pPr>
+      <w:r>
+        <w:t>Updated the save and load to include the declared type so it is class fluid</w:t>
       </w:r>
       <w:bookmarkStart w:id="0" w:name="_GoBack"/>
       <w:bookmarkEnd w:id="0"/>
@@ -635,6 +710,119 @@
     </w:lvl>
   </w:abstractNum>
   <w:abstractNum w:abstractNumId="3" w15:restartNumberingAfterBreak="0">
+    <w:nsid w:val="3B091449"/>
+    <w:multiLevelType w:val="hybridMultilevel"/>
+    <w:tmpl w:val="DFBA604C"/>
+    <w:lvl w:ilvl="0" w:tplc="08090001">
+      <w:start w:val="1"/>
+      <w:numFmt w:val="bullet"/>
+      <w:lvlText w:val=""/>
+      <w:lvlJc w:val="left"/>
+      <w:pPr>
+        <w:ind w:left="720" w:hanging="360"/>
+      </w:pPr>
+      <w:rPr>
+        <w:rFonts w:ascii="Symbol" w:hAnsi="Symbol" w:hint="default"/>
+      </w:rPr>
+    </w:lvl>
+    <w:lvl w:ilvl="1" w:tplc="08090003" w:tentative="1">
+      <w:start w:val="1"/>
+      <w:numFmt w:val="bullet"/>
+      <w:lvlText w:val="o"/>
+      <w:lvlJc w:val="left"/>
+      <w:pPr>
+        <w:ind w:left="1440" w:hanging="360"/>
+      </w:pPr>
+      <w:rPr>
+        <w:rFonts w:ascii="Courier New" w:hAnsi="Courier New" w:cs="Courier New" w:hint="default"/>
+      </w:rPr>
+    </w:lvl>
+    <w:lvl w:ilvl="2" w:tplc="08090005" w:tentative="1">
+      <w:start w:val="1"/>
+      <w:numFmt w:val="bullet"/>
+      <w:lvlText w:val=""/>
+      <w:lvlJc w:val="left"/>
+      <w:pPr>
+        <w:ind w:left="2160" w:hanging="360"/>
+      </w:pPr>
+      <w:rPr>
+        <w:rFonts w:ascii="Wingdings" w:hAnsi="Wingdings" w:hint="default"/>
+      </w:rPr>
+    </w:lvl>
+    <w:lvl w:ilvl="3" w:tplc="08090001" w:tentative="1">
+      <w:start w:val="1"/>
+      <w:numFmt w:val="bullet"/>
+      <w:lvlText w:val=""/>
+      <w:lvlJc w:val="left"/>
+      <w:pPr>
+        <w:ind w:left="2880" w:hanging="360"/>
+      </w:pPr>
+      <w:rPr>
+        <w:rFonts w:ascii="Symbol" w:hAnsi="Symbol" w:hint="default"/>
+      </w:rPr>
+    </w:lvl>
+    <w:lvl w:ilvl="4" w:tplc="08090003" w:tentative="1">
+      <w:start w:val="1"/>
+      <w:numFmt w:val="bullet"/>
+      <w:lvlText w:val="o"/>
+      <w:lvlJc w:val="left"/>
+      <w:pPr>
+        <w:ind w:left="3600" w:hanging="360"/>
+      </w:pPr>
+      <w:rPr>
+        <w:rFonts w:ascii="Courier New" w:hAnsi="Courier New" w:cs="Courier New" w:hint="default"/>
+      </w:rPr>
+    </w:lvl>
+    <w:lvl w:ilvl="5" w:tplc="08090005" w:tentative="1">
+      <w:start w:val="1"/>
+      <w:numFmt w:val="bullet"/>
+      <w:lvlText w:val=""/>
+      <w:lvlJc w:val="left"/>
+      <w:pPr>
+        <w:ind w:left="4320" w:hanging="360"/>
+      </w:pPr>
+      <w:rPr>
+        <w:rFonts w:ascii="Wingdings" w:hAnsi="Wingdings" w:hint="default"/>
+      </w:rPr>
+    </w:lvl>
+    <w:lvl w:ilvl="6" w:tplc="08090001" w:tentative="1">
+      <w:start w:val="1"/>
+      <w:numFmt w:val="bullet"/>
+      <w:lvlText w:val=""/>
+      <w:lvlJc w:val="left"/>
+      <w:pPr>
+        <w:ind w:left="5040" w:hanging="360"/>
+      </w:pPr>
+      <w:rPr>
+        <w:rFonts w:ascii="Symbol" w:hAnsi="Symbol" w:hint="default"/>
+      </w:rPr>
+    </w:lvl>
+    <w:lvl w:ilvl="7" w:tplc="08090003" w:tentative="1">
+      <w:start w:val="1"/>
+      <w:numFmt w:val="bullet"/>
+      <w:lvlText w:val="o"/>
+      <w:lvlJc w:val="left"/>
+      <w:pPr>
+        <w:ind w:left="5760" w:hanging="360"/>
+      </w:pPr>
+      <w:rPr>
+        <w:rFonts w:ascii="Courier New" w:hAnsi="Courier New" w:cs="Courier New" w:hint="default"/>
+      </w:rPr>
+    </w:lvl>
+    <w:lvl w:ilvl="8" w:tplc="08090005" w:tentative="1">
+      <w:start w:val="1"/>
+      <w:numFmt w:val="bullet"/>
+      <w:lvlText w:val=""/>
+      <w:lvlJc w:val="left"/>
+      <w:pPr>
+        <w:ind w:left="6480" w:hanging="360"/>
+      </w:pPr>
+      <w:rPr>
+        <w:rFonts w:ascii="Wingdings" w:hAnsi="Wingdings" w:hint="default"/>
+      </w:rPr>
+    </w:lvl>
+  </w:abstractNum>
+  <w:abstractNum w:abstractNumId="4" w15:restartNumberingAfterBreak="0">
     <w:nsid w:val="49AA44E9"/>
     <w:multiLevelType w:val="hybridMultilevel"/>
     <w:tmpl w:val="1CA8E34C"/>
@@ -746,7 +934,7 @@
       </w:rPr>
     </w:lvl>
   </w:abstractNum>
-  <w:abstractNum w:abstractNumId="4" w15:restartNumberingAfterBreak="0">
+  <w:abstractNum w:abstractNumId="5" w15:restartNumberingAfterBreak="0">
     <w:nsid w:val="534C55DF"/>
     <w:multiLevelType w:val="hybridMultilevel"/>
     <w:tmpl w:val="1FF08666"/>
@@ -859,7 +1047,120 @@
       </w:rPr>
     </w:lvl>
   </w:abstractNum>
-  <w:abstractNum w:abstractNumId="5" w15:restartNumberingAfterBreak="0">
+  <w:abstractNum w:abstractNumId="6" w15:restartNumberingAfterBreak="0">
+    <w:nsid w:val="57B208C3"/>
+    <w:multiLevelType w:val="hybridMultilevel"/>
+    <w:tmpl w:val="9E965D36"/>
+    <w:lvl w:ilvl="0" w:tplc="08090001">
+      <w:start w:val="1"/>
+      <w:numFmt w:val="bullet"/>
+      <w:lvlText w:val=""/>
+      <w:lvlJc w:val="left"/>
+      <w:pPr>
+        <w:ind w:left="720" w:hanging="360"/>
+      </w:pPr>
+      <w:rPr>
+        <w:rFonts w:ascii="Symbol" w:hAnsi="Symbol" w:hint="default"/>
+      </w:rPr>
+    </w:lvl>
+    <w:lvl w:ilvl="1" w:tplc="08090003" w:tentative="1">
+      <w:start w:val="1"/>
+      <w:numFmt w:val="bullet"/>
+      <w:lvlText w:val="o"/>
+      <w:lvlJc w:val="left"/>
+      <w:pPr>
+        <w:ind w:left="1440" w:hanging="360"/>
+      </w:pPr>
+      <w:rPr>
+        <w:rFonts w:ascii="Courier New" w:hAnsi="Courier New" w:cs="Courier New" w:hint="default"/>
+      </w:rPr>
+    </w:lvl>
+    <w:lvl w:ilvl="2" w:tplc="08090005" w:tentative="1">
+      <w:start w:val="1"/>
+      <w:numFmt w:val="bullet"/>
+      <w:lvlText w:val=""/>
+      <w:lvlJc w:val="left"/>
+      <w:pPr>
+        <w:ind w:left="2160" w:hanging="360"/>
+      </w:pPr>
+      <w:rPr>
+        <w:rFonts w:ascii="Wingdings" w:hAnsi="Wingdings" w:hint="default"/>
+      </w:rPr>
+    </w:lvl>
+    <w:lvl w:ilvl="3" w:tplc="08090001" w:tentative="1">
+      <w:start w:val="1"/>
+      <w:numFmt w:val="bullet"/>
+      <w:lvlText w:val=""/>
+      <w:lvlJc w:val="left"/>
+      <w:pPr>
+        <w:ind w:left="2880" w:hanging="360"/>
+      </w:pPr>
+      <w:rPr>
+        <w:rFonts w:ascii="Symbol" w:hAnsi="Symbol" w:hint="default"/>
+      </w:rPr>
+    </w:lvl>
+    <w:lvl w:ilvl="4" w:tplc="08090003" w:tentative="1">
+      <w:start w:val="1"/>
+      <w:numFmt w:val="bullet"/>
+      <w:lvlText w:val="o"/>
+      <w:lvlJc w:val="left"/>
+      <w:pPr>
+        <w:ind w:left="3600" w:hanging="360"/>
+      </w:pPr>
+      <w:rPr>
+        <w:rFonts w:ascii="Courier New" w:hAnsi="Courier New" w:cs="Courier New" w:hint="default"/>
+      </w:rPr>
+    </w:lvl>
+    <w:lvl w:ilvl="5" w:tplc="08090005" w:tentative="1">
+      <w:start w:val="1"/>
+      <w:numFmt w:val="bullet"/>
+      <w:lvlText w:val=""/>
+      <w:lvlJc w:val="left"/>
+      <w:pPr>
+        <w:ind w:left="4320" w:hanging="360"/>
+      </w:pPr>
+      <w:rPr>
+        <w:rFonts w:ascii="Wingdings" w:hAnsi="Wingdings" w:hint="default"/>
+      </w:rPr>
+    </w:lvl>
+    <w:lvl w:ilvl="6" w:tplc="08090001" w:tentative="1">
+      <w:start w:val="1"/>
+      <w:numFmt w:val="bullet"/>
+      <w:lvlText w:val=""/>
+      <w:lvlJc w:val="left"/>
+      <w:pPr>
+        <w:ind w:left="5040" w:hanging="360"/>
+      </w:pPr>
+      <w:rPr>
+        <w:rFonts w:ascii="Symbol" w:hAnsi="Symbol" w:hint="default"/>
+      </w:rPr>
+    </w:lvl>
+    <w:lvl w:ilvl="7" w:tplc="08090003" w:tentative="1">
+      <w:start w:val="1"/>
+      <w:numFmt w:val="bullet"/>
+      <w:lvlText w:val="o"/>
+      <w:lvlJc w:val="left"/>
+      <w:pPr>
+        <w:ind w:left="5760" w:hanging="360"/>
+      </w:pPr>
+      <w:rPr>
+        <w:rFonts w:ascii="Courier New" w:hAnsi="Courier New" w:cs="Courier New" w:hint="default"/>
+      </w:rPr>
+    </w:lvl>
+    <w:lvl w:ilvl="8" w:tplc="08090005" w:tentative="1">
+      <w:start w:val="1"/>
+      <w:numFmt w:val="bullet"/>
+      <w:lvlText w:val=""/>
+      <w:lvlJc w:val="left"/>
+      <w:pPr>
+        <w:ind w:left="6480" w:hanging="360"/>
+      </w:pPr>
+      <w:rPr>
+        <w:rFonts w:ascii="Wingdings" w:hAnsi="Wingdings" w:hint="default"/>
+      </w:rPr>
+    </w:lvl>
+  </w:abstractNum>
+  <w:abstractNum w:abstractNumId="7" w15:restartNumberingAfterBreak="0">
     <w:nsid w:val="7201682F"/>
     <w:multiLevelType w:val="hybridMultilevel"/>
     <w:tmpl w:val="25522D26"/>
@@ -973,22 +1274,28 @@
     </w:lvl>
   </w:abstractNum>
   <w:num w:numId="1">
-    <w:abstractNumId w:val="3"/>
+    <w:abstractNumId w:val="4"/>
   </w:num>
   <w:num w:numId="2">
     <w:abstractNumId w:val="1"/>
   </w:num>
   <w:num w:numId="3">
-    <w:abstractNumId w:val="4"/>
+    <w:abstractNumId w:val="5"/>
   </w:num>
   <w:num w:numId="4">
     <w:abstractNumId w:val="2"/>
   </w:num>
   <w:num w:numId="5">
-    <w:abstractNumId w:val="5"/>
+    <w:abstractNumId w:val="7"/>
   </w:num>
   <w:num w:numId="6">
     <w:abstractNumId w:val="0"/>
+  </w:num>
+  <w:num w:numId="7">
+    <w:abstractNumId w:val="3"/>
+  </w:num>
+  <w:num w:numId="8">
+    <w:abstractNumId w:val="6"/>
   </w:num>
 </w:numbering>
 </file>

</xml_diff>

<commit_message>
Started a unity project showing off the behaviour tree Updated gitignore to include unity
</commit_message>
<xml_diff>
--- a/Documents/Diary.docx
+++ b/Documents/Diary.docx
@@ -355,8 +355,81 @@
       <w:r>
         <w:t>Updated the save and load to include the declared type so it is class fluid</w:t>
       </w:r>
+    </w:p>
+    <w:p>
+      <w:r>
+        <w:t>31/10/18</w:t>
+      </w:r>
+    </w:p>
+    <w:p>
+      <w:pPr>
+        <w:pStyle w:val="ListParagraph"/>
+        <w:numPr>
+          <w:ilvl w:val="0"/>
+          <w:numId w:val="8"/>
+        </w:numPr>
+      </w:pPr>
+      <w:r>
+        <w:t xml:space="preserve">Updated </w:t>
+      </w:r>
+      <w:proofErr w:type="spellStart"/>
+      <w:r>
+        <w:t>loadtree</w:t>
+      </w:r>
+      <w:proofErr w:type="spellEnd"/>
+      <w:r>
+        <w:t xml:space="preserve"> so that it returns a bool if loaded</w:t>
+      </w:r>
+    </w:p>
+    <w:p>
+      <w:pPr>
+        <w:pStyle w:val="ListParagraph"/>
+        <w:numPr>
+          <w:ilvl w:val="0"/>
+          <w:numId w:val="8"/>
+        </w:numPr>
+      </w:pPr>
+      <w:r>
+        <w:t>Created behaviour tree preview</w:t>
+      </w:r>
+    </w:p>
+    <w:p>
+      <w:pPr>
+        <w:pStyle w:val="ListParagraph"/>
+        <w:numPr>
+          <w:ilvl w:val="0"/>
+          <w:numId w:val="8"/>
+        </w:numPr>
+      </w:pPr>
+      <w:r>
+        <w:t>Created arena</w:t>
+      </w:r>
       <w:bookmarkStart w:id="0" w:name="_GoBack"/>
       <w:bookmarkEnd w:id="0"/>
+    </w:p>
+    <w:p>
+      <w:pPr>
+        <w:pStyle w:val="ListParagraph"/>
+        <w:numPr>
+          <w:ilvl w:val="0"/>
+          <w:numId w:val="8"/>
+        </w:numPr>
+      </w:pPr>
+      <w:r>
+        <w:t>Added ai</w:t>
+      </w:r>
+    </w:p>
+    <w:p>
+      <w:pPr>
+        <w:pStyle w:val="ListParagraph"/>
+        <w:numPr>
+          <w:ilvl w:val="0"/>
+          <w:numId w:val="8"/>
+        </w:numPr>
+      </w:pPr>
+      <w:r>
+        <w:t>Added powerups</w:t>
+      </w:r>
     </w:p>
     <w:sectPr>
       <w:pgSz w:w="11906" w:h="16838"/>
@@ -1050,7 +1123,7 @@
   <w:abstractNum w:abstractNumId="6" w15:restartNumberingAfterBreak="0">
     <w:nsid w:val="57B208C3"/>
     <w:multiLevelType w:val="hybridMultilevel"/>
-    <w:tmpl w:val="9E965D36"/>
+    <w:tmpl w:val="8C60A20C"/>
     <w:lvl w:ilvl="0" w:tplc="08090001">
       <w:start w:val="1"/>
       <w:numFmt w:val="bullet"/>

</xml_diff>

<commit_message>
Finished first version of preview
</commit_message>
<xml_diff>
--- a/Documents/Diary.docx
+++ b/Documents/Diary.docx
@@ -404,32 +404,49 @@
       <w:r>
         <w:t>Created arena</w:t>
       </w:r>
+    </w:p>
+    <w:p>
+      <w:pPr>
+        <w:pStyle w:val="ListParagraph"/>
+        <w:numPr>
+          <w:ilvl w:val="0"/>
+          <w:numId w:val="8"/>
+        </w:numPr>
+      </w:pPr>
+      <w:r>
+        <w:t>Added ai</w:t>
+      </w:r>
+    </w:p>
+    <w:p>
+      <w:pPr>
+        <w:pStyle w:val="ListParagraph"/>
+        <w:numPr>
+          <w:ilvl w:val="0"/>
+          <w:numId w:val="8"/>
+        </w:numPr>
+      </w:pPr>
+      <w:r>
+        <w:t>Added powerups</w:t>
+      </w:r>
+    </w:p>
+    <w:p>
+      <w:r>
+        <w:t>5/11/18</w:t>
+      </w:r>
+    </w:p>
+    <w:p>
+      <w:pPr>
+        <w:pStyle w:val="ListParagraph"/>
+        <w:numPr>
+          <w:ilvl w:val="0"/>
+          <w:numId w:val="9"/>
+        </w:numPr>
+      </w:pPr>
+      <w:r>
+        <w:t>Finished a first version of the preview</w:t>
+      </w:r>
       <w:bookmarkStart w:id="0" w:name="_GoBack"/>
       <w:bookmarkEnd w:id="0"/>
-    </w:p>
-    <w:p>
-      <w:pPr>
-        <w:pStyle w:val="ListParagraph"/>
-        <w:numPr>
-          <w:ilvl w:val="0"/>
-          <w:numId w:val="8"/>
-        </w:numPr>
-      </w:pPr>
-      <w:r>
-        <w:t>Added ai</w:t>
-      </w:r>
-    </w:p>
-    <w:p>
-      <w:pPr>
-        <w:pStyle w:val="ListParagraph"/>
-        <w:numPr>
-          <w:ilvl w:val="0"/>
-          <w:numId w:val="8"/>
-        </w:numPr>
-      </w:pPr>
-      <w:r>
-        <w:t>Added powerups</w:t>
-      </w:r>
     </w:p>
     <w:sectPr>
       <w:pgSz w:w="11906" w:h="16838"/>
@@ -1008,6 +1025,119 @@
     </w:lvl>
   </w:abstractNum>
   <w:abstractNum w:abstractNumId="5" w15:restartNumberingAfterBreak="0">
+    <w:nsid w:val="4BEF514F"/>
+    <w:multiLevelType w:val="hybridMultilevel"/>
+    <w:tmpl w:val="2B385282"/>
+    <w:lvl w:ilvl="0" w:tplc="08090001">
+      <w:start w:val="1"/>
+      <w:numFmt w:val="bullet"/>
+      <w:lvlText w:val=""/>
+      <w:lvlJc w:val="left"/>
+      <w:pPr>
+        <w:ind w:left="720" w:hanging="360"/>
+      </w:pPr>
+      <w:rPr>
+        <w:rFonts w:ascii="Symbol" w:hAnsi="Symbol" w:hint="default"/>
+      </w:rPr>
+    </w:lvl>
+    <w:lvl w:ilvl="1" w:tplc="08090003" w:tentative="1">
+      <w:start w:val="1"/>
+      <w:numFmt w:val="bullet"/>
+      <w:lvlText w:val="o"/>
+      <w:lvlJc w:val="left"/>
+      <w:pPr>
+        <w:ind w:left="1440" w:hanging="360"/>
+      </w:pPr>
+      <w:rPr>
+        <w:rFonts w:ascii="Courier New" w:hAnsi="Courier New" w:cs="Courier New" w:hint="default"/>
+      </w:rPr>
+    </w:lvl>
+    <w:lvl w:ilvl="2" w:tplc="08090005" w:tentative="1">
+      <w:start w:val="1"/>
+      <w:numFmt w:val="bullet"/>
+      <w:lvlText w:val=""/>
+      <w:lvlJc w:val="left"/>
+      <w:pPr>
+        <w:ind w:left="2160" w:hanging="360"/>
+      </w:pPr>
+      <w:rPr>
+        <w:rFonts w:ascii="Wingdings" w:hAnsi="Wingdings" w:hint="default"/>
+      </w:rPr>
+    </w:lvl>
+    <w:lvl w:ilvl="3" w:tplc="08090001" w:tentative="1">
+      <w:start w:val="1"/>
+      <w:numFmt w:val="bullet"/>
+      <w:lvlText w:val=""/>
+      <w:lvlJc w:val="left"/>
+      <w:pPr>
+        <w:ind w:left="2880" w:hanging="360"/>
+      </w:pPr>
+      <w:rPr>
+        <w:rFonts w:ascii="Symbol" w:hAnsi="Symbol" w:hint="default"/>
+      </w:rPr>
+    </w:lvl>
+    <w:lvl w:ilvl="4" w:tplc="08090003" w:tentative="1">
+      <w:start w:val="1"/>
+      <w:numFmt w:val="bullet"/>
+      <w:lvlText w:val="o"/>
+      <w:lvlJc w:val="left"/>
+      <w:pPr>
+        <w:ind w:left="3600" w:hanging="360"/>
+      </w:pPr>
+      <w:rPr>
+        <w:rFonts w:ascii="Courier New" w:hAnsi="Courier New" w:cs="Courier New" w:hint="default"/>
+      </w:rPr>
+    </w:lvl>
+    <w:lvl w:ilvl="5" w:tplc="08090005" w:tentative="1">
+      <w:start w:val="1"/>
+      <w:numFmt w:val="bullet"/>
+      <w:lvlText w:val=""/>
+      <w:lvlJc w:val="left"/>
+      <w:pPr>
+        <w:ind w:left="4320" w:hanging="360"/>
+      </w:pPr>
+      <w:rPr>
+        <w:rFonts w:ascii="Wingdings" w:hAnsi="Wingdings" w:hint="default"/>
+      </w:rPr>
+    </w:lvl>
+    <w:lvl w:ilvl="6" w:tplc="08090001" w:tentative="1">
+      <w:start w:val="1"/>
+      <w:numFmt w:val="bullet"/>
+      <w:lvlText w:val=""/>
+      <w:lvlJc w:val="left"/>
+      <w:pPr>
+        <w:ind w:left="5040" w:hanging="360"/>
+      </w:pPr>
+      <w:rPr>
+        <w:rFonts w:ascii="Symbol" w:hAnsi="Symbol" w:hint="default"/>
+      </w:rPr>
+    </w:lvl>
+    <w:lvl w:ilvl="7" w:tplc="08090003" w:tentative="1">
+      <w:start w:val="1"/>
+      <w:numFmt w:val="bullet"/>
+      <w:lvlText w:val="o"/>
+      <w:lvlJc w:val="left"/>
+      <w:pPr>
+        <w:ind w:left="5760" w:hanging="360"/>
+      </w:pPr>
+      <w:rPr>
+        <w:rFonts w:ascii="Courier New" w:hAnsi="Courier New" w:cs="Courier New" w:hint="default"/>
+      </w:rPr>
+    </w:lvl>
+    <w:lvl w:ilvl="8" w:tplc="08090005" w:tentative="1">
+      <w:start w:val="1"/>
+      <w:numFmt w:val="bullet"/>
+      <w:lvlText w:val=""/>
+      <w:lvlJc w:val="left"/>
+      <w:pPr>
+        <w:ind w:left="6480" w:hanging="360"/>
+      </w:pPr>
+      <w:rPr>
+        <w:rFonts w:ascii="Wingdings" w:hAnsi="Wingdings" w:hint="default"/>
+      </w:rPr>
+    </w:lvl>
+  </w:abstractNum>
+  <w:abstractNum w:abstractNumId="6" w15:restartNumberingAfterBreak="0">
     <w:nsid w:val="534C55DF"/>
     <w:multiLevelType w:val="hybridMultilevel"/>
     <w:tmpl w:val="1FF08666"/>
@@ -1120,7 +1250,7 @@
       </w:rPr>
     </w:lvl>
   </w:abstractNum>
-  <w:abstractNum w:abstractNumId="6" w15:restartNumberingAfterBreak="0">
+  <w:abstractNum w:abstractNumId="7" w15:restartNumberingAfterBreak="0">
     <w:nsid w:val="57B208C3"/>
     <w:multiLevelType w:val="hybridMultilevel"/>
     <w:tmpl w:val="8C60A20C"/>
@@ -1233,7 +1363,7 @@
       </w:rPr>
     </w:lvl>
   </w:abstractNum>
-  <w:abstractNum w:abstractNumId="7" w15:restartNumberingAfterBreak="0">
+  <w:abstractNum w:abstractNumId="8" w15:restartNumberingAfterBreak="0">
     <w:nsid w:val="7201682F"/>
     <w:multiLevelType w:val="hybridMultilevel"/>
     <w:tmpl w:val="25522D26"/>
@@ -1353,13 +1483,13 @@
     <w:abstractNumId w:val="1"/>
   </w:num>
   <w:num w:numId="3">
-    <w:abstractNumId w:val="5"/>
+    <w:abstractNumId w:val="6"/>
   </w:num>
   <w:num w:numId="4">
     <w:abstractNumId w:val="2"/>
   </w:num>
   <w:num w:numId="5">
-    <w:abstractNumId w:val="7"/>
+    <w:abstractNumId w:val="8"/>
   </w:num>
   <w:num w:numId="6">
     <w:abstractNumId w:val="0"/>
@@ -1368,7 +1498,10 @@
     <w:abstractNumId w:val="3"/>
   </w:num>
   <w:num w:numId="8">
-    <w:abstractNumId w:val="6"/>
+    <w:abstractNumId w:val="7"/>
+  </w:num>
+  <w:num w:numId="9">
+    <w:abstractNumId w:val="5"/>
   </w:num>
 </w:numbering>
 </file>

</xml_diff>

<commit_message>
Removed meta files for unity from the git ignore. updated nodes to return running rather than continuing
</commit_message>
<xml_diff>
--- a/Documents/Diary.docx
+++ b/Documents/Diary.docx
@@ -444,6 +444,42 @@
       </w:pPr>
       <w:r>
         <w:t>Finished a first version of the preview</w:t>
+      </w:r>
+    </w:p>
+    <w:p>
+      <w:r>
+        <w:t>9/11/18</w:t>
+      </w:r>
+    </w:p>
+    <w:p>
+      <w:pPr>
+        <w:pStyle w:val="ListParagraph"/>
+        <w:numPr>
+          <w:ilvl w:val="0"/>
+          <w:numId w:val="9"/>
+        </w:numPr>
+      </w:pPr>
+      <w:r>
+        <w:lastRenderedPageBreak/>
+        <w:t>Removed meta files for unity from the git ignore.</w:t>
+      </w:r>
+    </w:p>
+    <w:p>
+      <w:pPr>
+        <w:pStyle w:val="ListParagraph"/>
+        <w:numPr>
+          <w:ilvl w:val="0"/>
+          <w:numId w:val="9"/>
+        </w:numPr>
+      </w:pPr>
+      <w:r>
+        <w:t>U</w:t>
+      </w:r>
+      <w:r>
+        <w:t>pdated</w:t>
+      </w:r>
+      <w:r>
+        <w:t xml:space="preserve"> nodes so that they return running rather than continuing</w:t>
       </w:r>
       <w:bookmarkStart w:id="0" w:name="_GoBack"/>
       <w:bookmarkEnd w:id="0"/>
@@ -1027,7 +1063,7 @@
   <w:abstractNum w:abstractNumId="5" w15:restartNumberingAfterBreak="0">
     <w:nsid w:val="4BEF514F"/>
     <w:multiLevelType w:val="hybridMultilevel"/>
-    <w:tmpl w:val="2B385282"/>
+    <w:tmpl w:val="0A9C561E"/>
     <w:lvl w:ilvl="0" w:tplc="08090001">
       <w:start w:val="1"/>
       <w:numFmt w:val="bullet"/>

</xml_diff>

<commit_message>
Implemented a early version of a visualisation of a tree, all nodes are displayed but in a line.
</commit_message>
<xml_diff>
--- a/Documents/Diary.docx
+++ b/Documents/Diary.docx
@@ -473,13 +473,32 @@
         </w:numPr>
       </w:pPr>
       <w:r>
-        <w:t>U</w:t>
-      </w:r>
-      <w:r>
-        <w:t>pdated</w:t>
-      </w:r>
-      <w:r>
-        <w:t xml:space="preserve"> nodes so that they return running rather than continuing</w:t>
+        <w:t>Updated nodes so that they return running rather than continuing</w:t>
+      </w:r>
+    </w:p>
+    <w:p>
+      <w:r>
+        <w:t>18/11/18</w:t>
+      </w:r>
+    </w:p>
+    <w:p>
+      <w:pPr>
+        <w:pStyle w:val="ListParagraph"/>
+        <w:numPr>
+          <w:ilvl w:val="0"/>
+          <w:numId w:val="10"/>
+        </w:numPr>
+      </w:pPr>
+      <w:r>
+        <w:t xml:space="preserve">Implemented </w:t>
+      </w:r>
+      <w:proofErr w:type="spellStart"/>
+      <w:r>
+        <w:t>a</w:t>
+      </w:r>
+      <w:proofErr w:type="spellEnd"/>
+      <w:r>
+        <w:t xml:space="preserve"> early version of a visualisation of a tree, all nodes are displayed but in a line.</w:t>
       </w:r>
       <w:bookmarkStart w:id="0" w:name="_GoBack"/>
       <w:bookmarkEnd w:id="0"/>
@@ -723,6 +742,119 @@
     </w:lvl>
   </w:abstractNum>
   <w:abstractNum w:abstractNumId="2" w15:restartNumberingAfterBreak="0">
+    <w:nsid w:val="1D4B0448"/>
+    <w:multiLevelType w:val="hybridMultilevel"/>
+    <w:tmpl w:val="BE0AFBF6"/>
+    <w:lvl w:ilvl="0" w:tplc="08090001">
+      <w:start w:val="1"/>
+      <w:numFmt w:val="bullet"/>
+      <w:lvlText w:val=""/>
+      <w:lvlJc w:val="left"/>
+      <w:pPr>
+        <w:ind w:left="720" w:hanging="360"/>
+      </w:pPr>
+      <w:rPr>
+        <w:rFonts w:ascii="Symbol" w:hAnsi="Symbol" w:hint="default"/>
+      </w:rPr>
+    </w:lvl>
+    <w:lvl w:ilvl="1" w:tplc="08090003" w:tentative="1">
+      <w:start w:val="1"/>
+      <w:numFmt w:val="bullet"/>
+      <w:lvlText w:val="o"/>
+      <w:lvlJc w:val="left"/>
+      <w:pPr>
+        <w:ind w:left="1440" w:hanging="360"/>
+      </w:pPr>
+      <w:rPr>
+        <w:rFonts w:ascii="Courier New" w:hAnsi="Courier New" w:cs="Courier New" w:hint="default"/>
+      </w:rPr>
+    </w:lvl>
+    <w:lvl w:ilvl="2" w:tplc="08090005" w:tentative="1">
+      <w:start w:val="1"/>
+      <w:numFmt w:val="bullet"/>
+      <w:lvlText w:val=""/>
+      <w:lvlJc w:val="left"/>
+      <w:pPr>
+        <w:ind w:left="2160" w:hanging="360"/>
+      </w:pPr>
+      <w:rPr>
+        <w:rFonts w:ascii="Wingdings" w:hAnsi="Wingdings" w:hint="default"/>
+      </w:rPr>
+    </w:lvl>
+    <w:lvl w:ilvl="3" w:tplc="08090001" w:tentative="1">
+      <w:start w:val="1"/>
+      <w:numFmt w:val="bullet"/>
+      <w:lvlText w:val=""/>
+      <w:lvlJc w:val="left"/>
+      <w:pPr>
+        <w:ind w:left="2880" w:hanging="360"/>
+      </w:pPr>
+      <w:rPr>
+        <w:rFonts w:ascii="Symbol" w:hAnsi="Symbol" w:hint="default"/>
+      </w:rPr>
+    </w:lvl>
+    <w:lvl w:ilvl="4" w:tplc="08090003" w:tentative="1">
+      <w:start w:val="1"/>
+      <w:numFmt w:val="bullet"/>
+      <w:lvlText w:val="o"/>
+      <w:lvlJc w:val="left"/>
+      <w:pPr>
+        <w:ind w:left="3600" w:hanging="360"/>
+      </w:pPr>
+      <w:rPr>
+        <w:rFonts w:ascii="Courier New" w:hAnsi="Courier New" w:cs="Courier New" w:hint="default"/>
+      </w:rPr>
+    </w:lvl>
+    <w:lvl w:ilvl="5" w:tplc="08090005" w:tentative="1">
+      <w:start w:val="1"/>
+      <w:numFmt w:val="bullet"/>
+      <w:lvlText w:val=""/>
+      <w:lvlJc w:val="left"/>
+      <w:pPr>
+        <w:ind w:left="4320" w:hanging="360"/>
+      </w:pPr>
+      <w:rPr>
+        <w:rFonts w:ascii="Wingdings" w:hAnsi="Wingdings" w:hint="default"/>
+      </w:rPr>
+    </w:lvl>
+    <w:lvl w:ilvl="6" w:tplc="08090001" w:tentative="1">
+      <w:start w:val="1"/>
+      <w:numFmt w:val="bullet"/>
+      <w:lvlText w:val=""/>
+      <w:lvlJc w:val="left"/>
+      <w:pPr>
+        <w:ind w:left="5040" w:hanging="360"/>
+      </w:pPr>
+      <w:rPr>
+        <w:rFonts w:ascii="Symbol" w:hAnsi="Symbol" w:hint="default"/>
+      </w:rPr>
+    </w:lvl>
+    <w:lvl w:ilvl="7" w:tplc="08090003" w:tentative="1">
+      <w:start w:val="1"/>
+      <w:numFmt w:val="bullet"/>
+      <w:lvlText w:val="o"/>
+      <w:lvlJc w:val="left"/>
+      <w:pPr>
+        <w:ind w:left="5760" w:hanging="360"/>
+      </w:pPr>
+      <w:rPr>
+        <w:rFonts w:ascii="Courier New" w:hAnsi="Courier New" w:cs="Courier New" w:hint="default"/>
+      </w:rPr>
+    </w:lvl>
+    <w:lvl w:ilvl="8" w:tplc="08090005" w:tentative="1">
+      <w:start w:val="1"/>
+      <w:numFmt w:val="bullet"/>
+      <w:lvlText w:val=""/>
+      <w:lvlJc w:val="left"/>
+      <w:pPr>
+        <w:ind w:left="6480" w:hanging="360"/>
+      </w:pPr>
+      <w:rPr>
+        <w:rFonts w:ascii="Wingdings" w:hAnsi="Wingdings" w:hint="default"/>
+      </w:rPr>
+    </w:lvl>
+  </w:abstractNum>
+  <w:abstractNum w:abstractNumId="3" w15:restartNumberingAfterBreak="0">
     <w:nsid w:val="24B73863"/>
     <w:multiLevelType w:val="hybridMultilevel"/>
     <w:tmpl w:val="F8D46942"/>
@@ -835,7 +967,7 @@
       </w:rPr>
     </w:lvl>
   </w:abstractNum>
-  <w:abstractNum w:abstractNumId="3" w15:restartNumberingAfterBreak="0">
+  <w:abstractNum w:abstractNumId="4" w15:restartNumberingAfterBreak="0">
     <w:nsid w:val="3B091449"/>
     <w:multiLevelType w:val="hybridMultilevel"/>
     <w:tmpl w:val="DFBA604C"/>
@@ -948,7 +1080,7 @@
       </w:rPr>
     </w:lvl>
   </w:abstractNum>
-  <w:abstractNum w:abstractNumId="4" w15:restartNumberingAfterBreak="0">
+  <w:abstractNum w:abstractNumId="5" w15:restartNumberingAfterBreak="0">
     <w:nsid w:val="49AA44E9"/>
     <w:multiLevelType w:val="hybridMultilevel"/>
     <w:tmpl w:val="1CA8E34C"/>
@@ -1060,7 +1192,7 @@
       </w:rPr>
     </w:lvl>
   </w:abstractNum>
-  <w:abstractNum w:abstractNumId="5" w15:restartNumberingAfterBreak="0">
+  <w:abstractNum w:abstractNumId="6" w15:restartNumberingAfterBreak="0">
     <w:nsid w:val="4BEF514F"/>
     <w:multiLevelType w:val="hybridMultilevel"/>
     <w:tmpl w:val="0A9C561E"/>
@@ -1173,7 +1305,7 @@
       </w:rPr>
     </w:lvl>
   </w:abstractNum>
-  <w:abstractNum w:abstractNumId="6" w15:restartNumberingAfterBreak="0">
+  <w:abstractNum w:abstractNumId="7" w15:restartNumberingAfterBreak="0">
     <w:nsid w:val="534C55DF"/>
     <w:multiLevelType w:val="hybridMultilevel"/>
     <w:tmpl w:val="1FF08666"/>
@@ -1286,7 +1418,7 @@
       </w:rPr>
     </w:lvl>
   </w:abstractNum>
-  <w:abstractNum w:abstractNumId="7" w15:restartNumberingAfterBreak="0">
+  <w:abstractNum w:abstractNumId="8" w15:restartNumberingAfterBreak="0">
     <w:nsid w:val="57B208C3"/>
     <w:multiLevelType w:val="hybridMultilevel"/>
     <w:tmpl w:val="8C60A20C"/>
@@ -1399,7 +1531,7 @@
       </w:rPr>
     </w:lvl>
   </w:abstractNum>
-  <w:abstractNum w:abstractNumId="8" w15:restartNumberingAfterBreak="0">
+  <w:abstractNum w:abstractNumId="9" w15:restartNumberingAfterBreak="0">
     <w:nsid w:val="7201682F"/>
     <w:multiLevelType w:val="hybridMultilevel"/>
     <w:tmpl w:val="25522D26"/>
@@ -1513,31 +1645,34 @@
     </w:lvl>
   </w:abstractNum>
   <w:num w:numId="1">
-    <w:abstractNumId w:val="4"/>
+    <w:abstractNumId w:val="5"/>
   </w:num>
   <w:num w:numId="2">
     <w:abstractNumId w:val="1"/>
   </w:num>
   <w:num w:numId="3">
-    <w:abstractNumId w:val="6"/>
+    <w:abstractNumId w:val="7"/>
   </w:num>
   <w:num w:numId="4">
-    <w:abstractNumId w:val="2"/>
+    <w:abstractNumId w:val="3"/>
   </w:num>
   <w:num w:numId="5">
-    <w:abstractNumId w:val="8"/>
+    <w:abstractNumId w:val="9"/>
   </w:num>
   <w:num w:numId="6">
     <w:abstractNumId w:val="0"/>
   </w:num>
   <w:num w:numId="7">
-    <w:abstractNumId w:val="3"/>
+    <w:abstractNumId w:val="4"/>
   </w:num>
   <w:num w:numId="8">
-    <w:abstractNumId w:val="7"/>
+    <w:abstractNumId w:val="8"/>
   </w:num>
   <w:num w:numId="9">
-    <w:abstractNumId w:val="5"/>
+    <w:abstractNumId w:val="6"/>
+  </w:num>
+  <w:num w:numId="10">
+    <w:abstractNumId w:val="2"/>
   </w:num>
 </w:numbering>
 </file>

</xml_diff>

<commit_message>
Added extra visualisations for Tuesday show-off
</commit_message>
<xml_diff>
--- a/Documents/Diary.docx
+++ b/Documents/Diary.docx
@@ -518,6 +518,92 @@
       </w:pPr>
       <w:r>
         <w:t>Finished the visualisation of the tree</w:t>
+      </w:r>
+    </w:p>
+    <w:p>
+      <w:r>
+        <w:t>06/12/18</w:t>
+      </w:r>
+    </w:p>
+    <w:p>
+      <w:pPr>
+        <w:pStyle w:val="ListParagraph"/>
+        <w:numPr>
+          <w:ilvl w:val="0"/>
+          <w:numId w:val="10"/>
+        </w:numPr>
+      </w:pPr>
+      <w:r>
+        <w:t xml:space="preserve">Updated on screen </w:t>
+      </w:r>
+      <w:proofErr w:type="spellStart"/>
+      <w:r>
+        <w:t>ui</w:t>
+      </w:r>
+      <w:proofErr w:type="spellEnd"/>
+      <w:r>
+        <w:t xml:space="preserve"> to show trigger points for behaviour tree </w:t>
+      </w:r>
+    </w:p>
+    <w:p>
+      <w:pPr>
+        <w:pStyle w:val="ListParagraph"/>
+        <w:numPr>
+          <w:ilvl w:val="0"/>
+          <w:numId w:val="10"/>
+        </w:numPr>
+      </w:pPr>
+      <w:r>
+        <w:t>Added line to show current target</w:t>
+      </w:r>
+    </w:p>
+    <w:p>
+      <w:pPr>
+        <w:pStyle w:val="ListParagraph"/>
+        <w:numPr>
+          <w:ilvl w:val="0"/>
+          <w:numId w:val="10"/>
+        </w:numPr>
+      </w:pPr>
+      <w:r>
+        <w:t>Added idle state for visualisation</w:t>
+      </w:r>
+    </w:p>
+    <w:p>
+      <w:pPr>
+        <w:pStyle w:val="ListParagraph"/>
+        <w:numPr>
+          <w:ilvl w:val="0"/>
+          <w:numId w:val="10"/>
+        </w:numPr>
+      </w:pPr>
+      <w:r>
+        <w:t xml:space="preserve">Added </w:t>
+      </w:r>
+      <w:proofErr w:type="spellStart"/>
+      <w:proofErr w:type="gramStart"/>
+      <w:r>
+        <w:t>UpdateIdleNodes</w:t>
+      </w:r>
+      <w:proofErr w:type="spellEnd"/>
+      <w:r>
+        <w:t>(</w:t>
+      </w:r>
+      <w:proofErr w:type="gramEnd"/>
+      <w:r>
+        <w:t>) to idle all node and children</w:t>
+      </w:r>
+    </w:p>
+    <w:p>
+      <w:pPr>
+        <w:pStyle w:val="ListParagraph"/>
+        <w:numPr>
+          <w:ilvl w:val="0"/>
+          <w:numId w:val="10"/>
+        </w:numPr>
+      </w:pPr>
+      <w:r>
+        <w:t>Added a toggle to toggle idle state in target BT</w:t>
       </w:r>
       <w:bookmarkStart w:id="0" w:name="_GoBack"/>
       <w:bookmarkEnd w:id="0"/>
@@ -763,7 +849,7 @@
   <w:abstractNum w:abstractNumId="2" w15:restartNumberingAfterBreak="0">
     <w:nsid w:val="1D4B0448"/>
     <w:multiLevelType w:val="hybridMultilevel"/>
-    <w:tmpl w:val="BE0AFBF6"/>
+    <w:tmpl w:val="309A0F44"/>
     <w:lvl w:ilvl="0" w:tplc="08090001">
       <w:start w:val="1"/>
       <w:numFmt w:val="bullet"/>

</xml_diff>